<commit_message>
starting to outline the paper
</commit_message>
<xml_diff>
--- a/Week3_GlobalSecurity/BachmeierNTIM8301-3.docx
+++ b/Week3_GlobalSecurity/BachmeierNTIM8301-3.docx
@@ -16,13 +16,13 @@
         <w:t xml:space="preserve">Section 1: Week </w:t>
       </w:r>
       <w:r>
-        <w:t>1</w:t>
+        <w:t>3</w:t>
       </w:r>
       <w:r>
         <w:t xml:space="preserve">: </w:t>
       </w:r>
       <w:r>
-        <w:t>Evaluate Cybersecurity</w:t>
+        <w:t>Global Security Risk</w:t>
       </w:r>
     </w:p>
     <w:p>
@@ -69,7 +69,13 @@
         <w:jc w:val="center"/>
       </w:pPr>
       <w:r>
-        <w:t>April 5, 2020</w:t>
+        <w:t xml:space="preserve">April </w:t>
+      </w:r>
+      <w:r>
+        <w:t>19</w:t>
+      </w:r>
+      <w:r>
+        <w:t>, 2020</w:t>
       </w:r>
     </w:p>
     <w:p>
@@ -94,13 +100,305 @@
       </w:pPr>
       <w:r>
         <w:lastRenderedPageBreak/>
-        <w:t>Evaluate CyberSecurity</w:t>
-      </w:r>
-      <w:bookmarkStart w:id="0" w:name="_GoBack"/>
-      <w:bookmarkEnd w:id="0"/>
+        <w:t>Global Security Risks</w:t>
+      </w:r>
+    </w:p>
+    <w:p>
+      <w:pPr>
+        <w:pStyle w:val="ListParagraph"/>
+        <w:numPr>
+          <w:ilvl w:val="0"/>
+          <w:numId w:val="1"/>
+        </w:numPr>
+      </w:pPr>
+      <w:r>
+        <w:t>Choose the organization</w:t>
+      </w:r>
+    </w:p>
+    <w:p>
+      <w:pPr>
+        <w:pStyle w:val="ListParagraph"/>
+        <w:numPr>
+          <w:ilvl w:val="1"/>
+          <w:numId w:val="1"/>
+        </w:numPr>
+      </w:pPr>
+      <w:r>
+        <w:t>Ride-Me the ride-hailing app, billion-dollar valuation</w:t>
+      </w:r>
+    </w:p>
+    <w:p>
+      <w:pPr>
+        <w:pStyle w:val="ListParagraph"/>
+        <w:numPr>
+          <w:ilvl w:val="1"/>
+          <w:numId w:val="1"/>
+        </w:numPr>
+      </w:pPr>
+      <w:r>
+        <w:t>Domestically strong and seeking international growth</w:t>
+      </w:r>
+    </w:p>
+    <w:p>
+      <w:pPr>
+        <w:pStyle w:val="ListParagraph"/>
+        <w:numPr>
+          <w:ilvl w:val="1"/>
+          <w:numId w:val="1"/>
+        </w:numPr>
+      </w:pPr>
+      <w:r>
+        <w:t>Competitors like Uber, Lyft, and Google</w:t>
+      </w:r>
+    </w:p>
+    <w:p>
+      <w:pPr>
+        <w:pStyle w:val="ListParagraph"/>
+        <w:numPr>
+          <w:ilvl w:val="0"/>
+          <w:numId w:val="1"/>
+        </w:numPr>
+      </w:pPr>
+      <w:r>
+        <w:t>Section I: Understanding Risk</w:t>
+      </w:r>
+    </w:p>
+    <w:p>
+      <w:pPr>
+        <w:pStyle w:val="ListParagraph"/>
+        <w:numPr>
+          <w:ilvl w:val="1"/>
+          <w:numId w:val="1"/>
+        </w:numPr>
+      </w:pPr>
+      <w:r>
+        <w:t>Risks from the International community</w:t>
+      </w:r>
+    </w:p>
+    <w:p>
+      <w:pPr>
+        <w:pStyle w:val="ListParagraph"/>
+        <w:numPr>
+          <w:ilvl w:val="2"/>
+          <w:numId w:val="1"/>
+        </w:numPr>
+      </w:pPr>
+      <w:r>
+        <w:t>Espionage</w:t>
+      </w:r>
+    </w:p>
+    <w:p>
+      <w:pPr>
+        <w:pStyle w:val="ListParagraph"/>
+        <w:numPr>
+          <w:ilvl w:val="2"/>
+          <w:numId w:val="1"/>
+        </w:numPr>
+      </w:pPr>
+      <w:r>
+        <w:t>Sabotage</w:t>
+      </w:r>
+    </w:p>
+    <w:p>
+      <w:pPr>
+        <w:pStyle w:val="ListParagraph"/>
+        <w:numPr>
+          <w:ilvl w:val="2"/>
+          <w:numId w:val="1"/>
+        </w:numPr>
+      </w:pPr>
+      <w:r>
+        <w:t>Subversion</w:t>
+      </w:r>
+    </w:p>
+    <w:p>
+      <w:pPr>
+        <w:pStyle w:val="ListParagraph"/>
+        <w:numPr>
+          <w:ilvl w:val="1"/>
+          <w:numId w:val="1"/>
+        </w:numPr>
+      </w:pPr>
+      <w:r>
+        <w:t>Process for establishing risk</w:t>
+      </w:r>
+    </w:p>
+    <w:p>
+      <w:pPr>
+        <w:pStyle w:val="ListParagraph"/>
+        <w:numPr>
+          <w:ilvl w:val="2"/>
+          <w:numId w:val="1"/>
+        </w:numPr>
+      </w:pPr>
+      <w:r>
+        <w:t>Geography</w:t>
+      </w:r>
+    </w:p>
+    <w:p>
+      <w:pPr>
+        <w:pStyle w:val="ListParagraph"/>
+        <w:numPr>
+          <w:ilvl w:val="2"/>
+          <w:numId w:val="1"/>
+        </w:numPr>
+      </w:pPr>
+      <w:r>
+        <w:t>Legal Challenges</w:t>
+      </w:r>
+    </w:p>
+    <w:p>
+      <w:pPr>
+        <w:pStyle w:val="ListParagraph"/>
+        <w:numPr>
+          <w:ilvl w:val="2"/>
+          <w:numId w:val="1"/>
+        </w:numPr>
+      </w:pPr>
+      <w:r>
+        <w:t>National Sovereignty</w:t>
+      </w:r>
+    </w:p>
+    <w:p>
+      <w:pPr>
+        <w:pStyle w:val="ListParagraph"/>
+        <w:numPr>
+          <w:ilvl w:val="1"/>
+          <w:numId w:val="1"/>
+        </w:numPr>
+      </w:pPr>
+      <w:r>
+        <w:t>Threats</w:t>
+      </w:r>
+    </w:p>
+    <w:p>
+      <w:pPr>
+        <w:pStyle w:val="ListParagraph"/>
+        <w:numPr>
+          <w:ilvl w:val="2"/>
+          <w:numId w:val="1"/>
+        </w:numPr>
+      </w:pPr>
+      <w:r>
+        <w:t>State-sponsored actors</w:t>
+      </w:r>
+    </w:p>
+    <w:p>
+      <w:pPr>
+        <w:pStyle w:val="ListParagraph"/>
+        <w:numPr>
+          <w:ilvl w:val="2"/>
+          <w:numId w:val="1"/>
+        </w:numPr>
+      </w:pPr>
+      <w:r>
+        <w:t>Zero-day attacks</w:t>
+      </w:r>
+    </w:p>
+    <w:p>
+      <w:pPr>
+        <w:pStyle w:val="ListParagraph"/>
+        <w:numPr>
+          <w:ilvl w:val="0"/>
+          <w:numId w:val="1"/>
+        </w:numPr>
+      </w:pPr>
+      <w:r>
+        <w:t>Section II: Mitigating Risk</w:t>
+      </w:r>
+    </w:p>
+    <w:p>
+      <w:pPr>
+        <w:pStyle w:val="ListParagraph"/>
+        <w:numPr>
+          <w:ilvl w:val="1"/>
+          <w:numId w:val="1"/>
+        </w:numPr>
+      </w:pPr>
+      <w:r>
+        <w:t>People</w:t>
+      </w:r>
+    </w:p>
+    <w:p>
+      <w:pPr>
+        <w:pStyle w:val="ListParagraph"/>
+        <w:numPr>
+          <w:ilvl w:val="1"/>
+          <w:numId w:val="1"/>
+        </w:numPr>
+      </w:pPr>
+      <w:r>
+        <w:t>Process</w:t>
+      </w:r>
+    </w:p>
+    <w:p>
+      <w:pPr>
+        <w:pStyle w:val="ListParagraph"/>
+        <w:numPr>
+          <w:ilvl w:val="1"/>
+          <w:numId w:val="1"/>
+        </w:numPr>
+      </w:pPr>
+      <w:r>
+        <w:t>Products</w:t>
+      </w:r>
+    </w:p>
+    <w:p>
+      <w:pPr>
+        <w:pStyle w:val="ListParagraph"/>
+        <w:numPr>
+          <w:ilvl w:val="0"/>
+          <w:numId w:val="1"/>
+        </w:numPr>
+      </w:pPr>
+      <w:r>
+        <w:t>Section III: Budgeting Resources</w:t>
+      </w:r>
+    </w:p>
+    <w:p>
+      <w:pPr>
+        <w:pStyle w:val="ListParagraph"/>
+        <w:numPr>
+          <w:ilvl w:val="1"/>
+          <w:numId w:val="1"/>
+        </w:numPr>
+      </w:pPr>
+      <w:r>
+        <w:t>What does it take/</w:t>
+      </w:r>
+      <w:proofErr w:type="gramStart"/>
+      <w:r>
+        <w:t>cost</w:t>
+      </w:r>
+      <w:proofErr w:type="gramEnd"/>
+    </w:p>
+    <w:p>
+      <w:pPr>
+        <w:pStyle w:val="ListParagraph"/>
+        <w:numPr>
+          <w:ilvl w:val="1"/>
+          <w:numId w:val="1"/>
+        </w:numPr>
+      </w:pPr>
+      <w:r>
+        <w:lastRenderedPageBreak/>
+        <w:t>Communicating Necessity</w:t>
+      </w:r>
+    </w:p>
+    <w:p>
+      <w:pPr>
+        <w:pStyle w:val="ListParagraph"/>
+        <w:numPr>
+          <w:ilvl w:val="0"/>
+          <w:numId w:val="1"/>
+        </w:numPr>
+      </w:pPr>
+      <w:r>
+        <w:t>Conclusion</w:t>
+      </w:r>
     </w:p>
     <w:sectPr>
-      <w:headerReference w:type="default" r:id="rId7"/>
+      <w:headerReference w:type="default" r:id="rId8"/>
       <w:pgSz w:w="12240" w:h="15840"/>
       <w:pgMar w:top="1440" w:right="1440" w:bottom="1440" w:left="1440" w:header="720" w:footer="720" w:gutter="0"/>
       <w:pgNumType w:start="0"/>
@@ -277,6 +575,103 @@
     </w:pPr>
   </w:p>
 </w:hdr>
+</file>
+
+<file path=word/numbering.xml><?xml version="1.0" encoding="utf-8"?>
+<w:numbering xmlns:wpc="http://schemas.microsoft.com/office/word/2010/wordprocessingCanvas" xmlns:cx="http://schemas.microsoft.com/office/drawing/2014/chartex" xmlns:cx1="http://schemas.microsoft.com/office/drawing/2015/9/8/chartex" xmlns:cx2="http://schemas.microsoft.com/office/drawing/2015/10/21/chartex" xmlns:cx3="http://schemas.microsoft.com/office/drawing/2016/5/9/chartex" xmlns:cx4="http://schemas.microsoft.com/office/drawing/2016/5/10/chartex" xmlns:cx5="http://schemas.microsoft.com/office/drawing/2016/5/11/chartex" xmlns:cx6="http://schemas.microsoft.com/office/drawing/2016/5/12/chartex" xmlns:cx7="http://schemas.microsoft.com/office/drawing/2016/5/13/chartex" xmlns:cx8="http://schemas.microsoft.com/office/drawing/2016/5/14/chartex" xmlns:mc="http://schemas.openxmlformats.org/markup-compatibility/2006" xmlns:aink="http://schemas.microsoft.com/office/drawing/2016/ink" xmlns:am3d="http://schemas.microsoft.com/office/drawing/2017/model3d" xmlns:o="urn:schemas-microsoft-com:office:office" xmlns:r="http://schemas.openxmlformats.org/officeDocument/2006/relationships" xmlns:m="http://schemas.openxmlformats.org/officeDocument/2006/math" xmlns:v="urn:schemas-microsoft-com:vml" xmlns:wp14="http://schemas.microsoft.com/office/word/2010/wordprocessingDrawing" xmlns:wp="http://schemas.openxmlformats.org/drawingml/2006/wordprocessingDrawing" xmlns:w10="urn:schemas-microsoft-com:office:word" xmlns:w="http://schemas.openxmlformats.org/wordprocessingml/2006/main" xmlns:w14="http://schemas.microsoft.com/office/word/2010/wordml" xmlns:w15="http://schemas.microsoft.com/office/word/2012/wordml" xmlns:w16cex="http://schemas.microsoft.com/office/word/2018/wordml/cex" xmlns:w16cid="http://schemas.microsoft.com/office/word/2016/wordml/cid" xmlns:w16="http://schemas.microsoft.com/office/word/2018/wordml" xmlns:w16se="http://schemas.microsoft.com/office/word/2015/wordml/symex" xmlns:wpg="http://schemas.microsoft.com/office/word/2010/wordprocessingGroup" xmlns:wpi="http://schemas.microsoft.com/office/word/2010/wordprocessingInk" xmlns:wne="http://schemas.microsoft.com/office/word/2006/wordml" xmlns:wps="http://schemas.microsoft.com/office/word/2010/wordprocessingShape" mc:Ignorable="w14 w15 w16se w16cid w16 w16cex wp14">
+  <w:abstractNum w:abstractNumId="0" w15:restartNumberingAfterBreak="0">
+    <w:nsid w:val="44CB557A"/>
+    <w:multiLevelType w:val="hybridMultilevel"/>
+    <w:tmpl w:val="230CE08E"/>
+    <w:lvl w:ilvl="0" w:tplc="0409000F">
+      <w:start w:val="1"/>
+      <w:numFmt w:val="decimal"/>
+      <w:lvlText w:val="%1."/>
+      <w:lvlJc w:val="left"/>
+      <w:pPr>
+        <w:ind w:left="720" w:hanging="360"/>
+      </w:pPr>
+      <w:rPr>
+        <w:rFonts w:hint="default"/>
+      </w:rPr>
+    </w:lvl>
+    <w:lvl w:ilvl="1" w:tplc="04090019">
+      <w:start w:val="1"/>
+      <w:numFmt w:val="lowerLetter"/>
+      <w:lvlText w:val="%2."/>
+      <w:lvlJc w:val="left"/>
+      <w:pPr>
+        <w:ind w:left="1440" w:hanging="360"/>
+      </w:pPr>
+    </w:lvl>
+    <w:lvl w:ilvl="2" w:tplc="0409001B">
+      <w:start w:val="1"/>
+      <w:numFmt w:val="lowerRoman"/>
+      <w:lvlText w:val="%3."/>
+      <w:lvlJc w:val="right"/>
+      <w:pPr>
+        <w:ind w:left="2160" w:hanging="180"/>
+      </w:pPr>
+    </w:lvl>
+    <w:lvl w:ilvl="3" w:tplc="0409000F" w:tentative="1">
+      <w:start w:val="1"/>
+      <w:numFmt w:val="decimal"/>
+      <w:lvlText w:val="%4."/>
+      <w:lvlJc w:val="left"/>
+      <w:pPr>
+        <w:ind w:left="2880" w:hanging="360"/>
+      </w:pPr>
+    </w:lvl>
+    <w:lvl w:ilvl="4" w:tplc="04090019" w:tentative="1">
+      <w:start w:val="1"/>
+      <w:numFmt w:val="lowerLetter"/>
+      <w:lvlText w:val="%5."/>
+      <w:lvlJc w:val="left"/>
+      <w:pPr>
+        <w:ind w:left="3600" w:hanging="360"/>
+      </w:pPr>
+    </w:lvl>
+    <w:lvl w:ilvl="5" w:tplc="0409001B" w:tentative="1">
+      <w:start w:val="1"/>
+      <w:numFmt w:val="lowerRoman"/>
+      <w:lvlText w:val="%6."/>
+      <w:lvlJc w:val="right"/>
+      <w:pPr>
+        <w:ind w:left="4320" w:hanging="180"/>
+      </w:pPr>
+    </w:lvl>
+    <w:lvl w:ilvl="6" w:tplc="0409000F" w:tentative="1">
+      <w:start w:val="1"/>
+      <w:numFmt w:val="decimal"/>
+      <w:lvlText w:val="%7."/>
+      <w:lvlJc w:val="left"/>
+      <w:pPr>
+        <w:ind w:left="5040" w:hanging="360"/>
+      </w:pPr>
+    </w:lvl>
+    <w:lvl w:ilvl="7" w:tplc="04090019" w:tentative="1">
+      <w:start w:val="1"/>
+      <w:numFmt w:val="lowerLetter"/>
+      <w:lvlText w:val="%8."/>
+      <w:lvlJc w:val="left"/>
+      <w:pPr>
+        <w:ind w:left="5760" w:hanging="360"/>
+      </w:pPr>
+    </w:lvl>
+    <w:lvl w:ilvl="8" w:tplc="0409001B" w:tentative="1">
+      <w:start w:val="1"/>
+      <w:numFmt w:val="lowerRoman"/>
+      <w:lvlText w:val="%9."/>
+      <w:lvlJc w:val="right"/>
+      <w:pPr>
+        <w:ind w:left="6480" w:hanging="180"/>
+      </w:pPr>
+    </w:lvl>
+  </w:abstractNum>
+  <w:num w:numId="1">
+    <w:abstractNumId w:val="0"/>
+  </w:num>
+</w:numbering>
 </file>
 
 <file path=word/styles.xml><?xml version="1.0" encoding="utf-8"?>
@@ -892,6 +1287,17 @@
       <w:szCs w:val="18"/>
     </w:rPr>
   </w:style>
+  <w:style w:type="paragraph" w:styleId="ListParagraph">
+    <w:name w:val="List Paragraph"/>
+    <w:basedOn w:val="Normal"/>
+    <w:uiPriority w:val="34"/>
+    <w:qFormat/>
+    <w:rsid w:val="00026AC7"/>
+    <w:pPr>
+      <w:ind w:left="720"/>
+      <w:contextualSpacing/>
+    </w:pPr>
+  </w:style>
 </w:styles>
 </file>
 
@@ -1195,7 +1601,7 @@
 </file>
 
 <file path=customXml/itemProps1.xml><?xml version="1.0" encoding="utf-8"?>
-<ds:datastoreItem xmlns:ds="http://schemas.openxmlformats.org/officeDocument/2006/customXml" ds:itemID="{2258A176-7F39-4AA2-8B7F-8D5A8E040FCB}">
+<ds:datastoreItem xmlns:ds="http://schemas.openxmlformats.org/officeDocument/2006/customXml" ds:itemID="{C94C9DA2-11A3-4E5F-8B2C-550951BEE5E3}">
   <ds:schemaRefs>
     <ds:schemaRef ds:uri="http://schemas.openxmlformats.org/officeDocument/2006/bibliography"/>
   </ds:schemaRefs>

</xml_diff>

<commit_message>
Revise casing for articles
</commit_message>
<xml_diff>
--- a/Week3_GlobalSecurity/BachmeierNTIM8301-3.docx
+++ b/Week3_GlobalSecurity/BachmeierNTIM8301-3.docx
@@ -191,6 +191,41 @@
       <w:pPr>
         <w:pStyle w:val="ListParagraph"/>
         <w:numPr>
+          <w:ilvl w:val="3"/>
+          <w:numId w:val="1"/>
+        </w:numPr>
+      </w:pPr>
+      <w:r>
+        <w:t xml:space="preserve">Banks </w:t>
+      </w:r>
+      <w:r>
+        <w:t>–</w:t>
+      </w:r>
+      <w:r>
+        <w:t xml:space="preserve"> </w:t>
+      </w:r>
+      <w:proofErr w:type="spellStart"/>
+      <w:r>
+        <w:t>CyberEspBeyondMedia</w:t>
+      </w:r>
+      <w:proofErr w:type="spellEnd"/>
+    </w:p>
+    <w:p>
+      <w:pPr>
+        <w:pStyle w:val="ListParagraph"/>
+        <w:numPr>
+          <w:ilvl w:val="3"/>
+          <w:numId w:val="1"/>
+        </w:numPr>
+      </w:pPr>
+      <w:r>
+        <w:t>Erickson - manufactures</w:t>
+      </w:r>
+    </w:p>
+    <w:p>
+      <w:pPr>
+        <w:pStyle w:val="ListParagraph"/>
+        <w:numPr>
           <w:ilvl w:val="2"/>
           <w:numId w:val="1"/>
         </w:numPr>
@@ -203,13 +238,210 @@
       <w:pPr>
         <w:pStyle w:val="ListParagraph"/>
         <w:numPr>
+          <w:ilvl w:val="3"/>
+          <w:numId w:val="1"/>
+        </w:numPr>
+      </w:pPr>
+      <w:proofErr w:type="spellStart"/>
+      <w:r>
+        <w:t>Fischerkeller</w:t>
+      </w:r>
+      <w:proofErr w:type="spellEnd"/>
+      <w:r>
+        <w:t xml:space="preserve"> – Deterrence</w:t>
+      </w:r>
+    </w:p>
+    <w:p>
+      <w:pPr>
+        <w:pStyle w:val="ListParagraph"/>
+        <w:numPr>
+          <w:ilvl w:val="3"/>
+          <w:numId w:val="1"/>
+        </w:numPr>
+      </w:pPr>
+      <w:r>
+        <w:t xml:space="preserve">Matsubara – </w:t>
+      </w:r>
+      <w:proofErr w:type="spellStart"/>
+      <w:r>
+        <w:t>CounteringCyber</w:t>
+      </w:r>
+      <w:proofErr w:type="spellEnd"/>
+    </w:p>
+    <w:p>
+      <w:pPr>
+        <w:pStyle w:val="ListParagraph"/>
+        <w:numPr>
+          <w:ilvl w:val="1"/>
+          <w:numId w:val="1"/>
+        </w:numPr>
+      </w:pPr>
+      <w:r>
+        <w:t>Process for establishing risk</w:t>
+      </w:r>
+    </w:p>
+    <w:p>
+      <w:pPr>
+        <w:pStyle w:val="ListParagraph"/>
+        <w:numPr>
           <w:ilvl w:val="2"/>
           <w:numId w:val="1"/>
         </w:numPr>
       </w:pPr>
       <w:r>
-        <w:t>Subversion</w:t>
-      </w:r>
+        <w:t>Geography</w:t>
+      </w:r>
+    </w:p>
+    <w:p>
+      <w:pPr>
+        <w:pStyle w:val="ListParagraph"/>
+        <w:numPr>
+          <w:ilvl w:val="3"/>
+          <w:numId w:val="1"/>
+        </w:numPr>
+      </w:pPr>
+      <w:r>
+        <w:t>Moss Blackhat</w:t>
+      </w:r>
+    </w:p>
+    <w:p>
+      <w:pPr>
+        <w:pStyle w:val="ListParagraph"/>
+        <w:numPr>
+          <w:ilvl w:val="3"/>
+          <w:numId w:val="1"/>
+        </w:numPr>
+      </w:pPr>
+      <w:r>
+        <w:t xml:space="preserve">Inkster </w:t>
+      </w:r>
+      <w:proofErr w:type="spellStart"/>
+      <w:r>
+        <w:t>ChinaCyberPower</w:t>
+      </w:r>
+      <w:proofErr w:type="spellEnd"/>
+    </w:p>
+    <w:p>
+      <w:pPr>
+        <w:pStyle w:val="ListParagraph"/>
+        <w:numPr>
+          <w:ilvl w:val="2"/>
+          <w:numId w:val="1"/>
+        </w:numPr>
+      </w:pPr>
+      <w:r>
+        <w:t>National Sovereignty</w:t>
+      </w:r>
+    </w:p>
+    <w:p>
+      <w:pPr>
+        <w:pStyle w:val="ListParagraph"/>
+        <w:numPr>
+          <w:ilvl w:val="3"/>
+          <w:numId w:val="1"/>
+        </w:numPr>
+      </w:pPr>
+      <w:proofErr w:type="spellStart"/>
+      <w:r>
+        <w:t>Fischerkeller</w:t>
+      </w:r>
+      <w:proofErr w:type="spellEnd"/>
+      <w:r>
+        <w:t xml:space="preserve"> – Deterrence</w:t>
+      </w:r>
+    </w:p>
+    <w:p>
+      <w:pPr>
+        <w:pStyle w:val="ListParagraph"/>
+        <w:numPr>
+          <w:ilvl w:val="3"/>
+          <w:numId w:val="1"/>
+        </w:numPr>
+      </w:pPr>
+      <w:r>
+        <w:t xml:space="preserve">Kovac – </w:t>
+      </w:r>
+      <w:proofErr w:type="spellStart"/>
+      <w:r>
+        <w:t>PolicyStrategyEuropean</w:t>
+      </w:r>
+      <w:proofErr w:type="spellEnd"/>
+    </w:p>
+    <w:p>
+      <w:pPr>
+        <w:pStyle w:val="ListParagraph"/>
+        <w:numPr>
+          <w:ilvl w:val="3"/>
+          <w:numId w:val="1"/>
+        </w:numPr>
+      </w:pPr>
+      <w:r>
+        <w:t>Kovacs Cornerstone</w:t>
+      </w:r>
+    </w:p>
+    <w:p>
+      <w:pPr>
+        <w:pStyle w:val="ListParagraph"/>
+        <w:numPr>
+          <w:ilvl w:val="2"/>
+          <w:numId w:val="1"/>
+        </w:numPr>
+      </w:pPr>
+      <w:r>
+        <w:t>Legal Challenges</w:t>
+      </w:r>
+    </w:p>
+    <w:p>
+      <w:pPr>
+        <w:pStyle w:val="ListParagraph"/>
+        <w:numPr>
+          <w:ilvl w:val="3"/>
+          <w:numId w:val="1"/>
+        </w:numPr>
+      </w:pPr>
+      <w:r>
+        <w:t xml:space="preserve">Emilio – </w:t>
+      </w:r>
+      <w:proofErr w:type="spellStart"/>
+      <w:r>
+        <w:t>ChinaWarefare</w:t>
+      </w:r>
+      <w:proofErr w:type="spellEnd"/>
+    </w:p>
+    <w:p>
+      <w:pPr>
+        <w:pStyle w:val="ListParagraph"/>
+        <w:numPr>
+          <w:ilvl w:val="3"/>
+          <w:numId w:val="1"/>
+        </w:numPr>
+      </w:pPr>
+      <w:r>
+        <w:lastRenderedPageBreak/>
+        <w:t xml:space="preserve">Kovac – </w:t>
+      </w:r>
+      <w:proofErr w:type="spellStart"/>
+      <w:r>
+        <w:t>PolicyStrategyEuropean</w:t>
+      </w:r>
+      <w:proofErr w:type="spellEnd"/>
+    </w:p>
+    <w:p>
+      <w:pPr>
+        <w:pStyle w:val="ListParagraph"/>
+        <w:numPr>
+          <w:ilvl w:val="3"/>
+          <w:numId w:val="1"/>
+        </w:numPr>
+      </w:pPr>
+      <w:r>
+        <w:t xml:space="preserve">Matsubara - </w:t>
+      </w:r>
+      <w:proofErr w:type="spellStart"/>
+      <w:r>
+        <w:t>CounteringCyber</w:t>
+      </w:r>
+      <w:proofErr w:type="spellEnd"/>
     </w:p>
     <w:p>
       <w:pPr>
@@ -220,7 +452,7 @@
         </w:numPr>
       </w:pPr>
       <w:r>
-        <w:t>Process for establishing risk</w:t>
+        <w:t>Threats</w:t>
       </w:r>
     </w:p>
     <w:p>
@@ -232,8 +464,25 @@
         </w:numPr>
       </w:pPr>
       <w:r>
-        <w:t>Geography</w:t>
-      </w:r>
+        <w:t>Transparency, Compliance/Regulation</w:t>
+      </w:r>
+    </w:p>
+    <w:p>
+      <w:pPr>
+        <w:pStyle w:val="ListParagraph"/>
+        <w:numPr>
+          <w:ilvl w:val="3"/>
+          <w:numId w:val="1"/>
+        </w:numPr>
+      </w:pPr>
+      <w:r>
+        <w:t xml:space="preserve">Erickson </w:t>
+      </w:r>
+      <w:proofErr w:type="spellStart"/>
+      <w:r>
+        <w:t>CyberSecManufacturing</w:t>
+      </w:r>
+      <w:proofErr w:type="spellEnd"/>
     </w:p>
     <w:p>
       <w:pPr>
@@ -244,8 +493,37 @@
         </w:numPr>
       </w:pPr>
       <w:r>
-        <w:t>Legal Challenges</w:t>
-      </w:r>
+        <w:t>State-sponsored actors</w:t>
+      </w:r>
+    </w:p>
+    <w:p>
+      <w:pPr>
+        <w:pStyle w:val="ListParagraph"/>
+        <w:numPr>
+          <w:ilvl w:val="3"/>
+          <w:numId w:val="1"/>
+        </w:numPr>
+      </w:pPr>
+      <w:r>
+        <w:t>Culture (public v private) – Kovac Cornerstone</w:t>
+      </w:r>
+    </w:p>
+    <w:p>
+      <w:pPr>
+        <w:pStyle w:val="ListParagraph"/>
+        <w:numPr>
+          <w:ilvl w:val="3"/>
+          <w:numId w:val="1"/>
+        </w:numPr>
+      </w:pPr>
+      <w:r>
+        <w:t xml:space="preserve">Inkster - </w:t>
+      </w:r>
+      <w:proofErr w:type="spellStart"/>
+      <w:r>
+        <w:t>ChinaCyberPower</w:t>
+      </w:r>
+      <w:proofErr w:type="spellEnd"/>
     </w:p>
     <w:p>
       <w:pPr>
@@ -256,7 +534,55 @@
         </w:numPr>
       </w:pPr>
       <w:r>
-        <w:t>National Sovereignty</w:t>
+        <w:t>Zero-day attacks</w:t>
+      </w:r>
+    </w:p>
+    <w:p>
+      <w:pPr>
+        <w:pStyle w:val="ListParagraph"/>
+        <w:numPr>
+          <w:ilvl w:val="3"/>
+          <w:numId w:val="1"/>
+        </w:numPr>
+      </w:pPr>
+      <w:r>
+        <w:t>Emery zero</w:t>
+      </w:r>
+      <w:r>
+        <w:t>-</w:t>
+      </w:r>
+      <w:r>
+        <w:t>day</w:t>
+      </w:r>
+    </w:p>
+    <w:p>
+      <w:pPr>
+        <w:pStyle w:val="ListParagraph"/>
+        <w:numPr>
+          <w:ilvl w:val="3"/>
+          <w:numId w:val="1"/>
+        </w:numPr>
+      </w:pPr>
+      <w:r>
+        <w:t>Erickson – Manufacturing Ra</w:t>
+      </w:r>
+      <w:r>
+        <w:t>nsom</w:t>
+      </w:r>
+      <w:r>
+        <w:t>ware</w:t>
+      </w:r>
+    </w:p>
+    <w:p>
+      <w:pPr>
+        <w:pStyle w:val="ListParagraph"/>
+        <w:numPr>
+          <w:ilvl w:val="0"/>
+          <w:numId w:val="1"/>
+        </w:numPr>
+      </w:pPr>
+      <w:r>
+        <w:t>Section II: Mitigating Risk</w:t>
       </w:r>
     </w:p>
     <w:p>
@@ -268,7 +594,7 @@
         </w:numPr>
       </w:pPr>
       <w:r>
-        <w:t>Threats</w:t>
+        <w:t>People</w:t>
       </w:r>
     </w:p>
     <w:p>
@@ -280,7 +606,19 @@
         </w:numPr>
       </w:pPr>
       <w:r>
-        <w:t>State-sponsored actors</w:t>
+        <w:t>Erickson – ownership, top-down mandates</w:t>
+      </w:r>
+    </w:p>
+    <w:p>
+      <w:pPr>
+        <w:pStyle w:val="ListParagraph"/>
+        <w:numPr>
+          <w:ilvl w:val="1"/>
+          <w:numId w:val="1"/>
+        </w:numPr>
+      </w:pPr>
+      <w:r>
+        <w:t>Process</w:t>
       </w:r>
     </w:p>
     <w:p>
@@ -291,9 +629,49 @@
           <w:numId w:val="1"/>
         </w:numPr>
       </w:pPr>
-      <w:r>
-        <w:t>Zero-day attacks</w:t>
-      </w:r>
+      <w:proofErr w:type="spellStart"/>
+      <w:r>
+        <w:t>Busdicker</w:t>
+      </w:r>
+      <w:proofErr w:type="spellEnd"/>
+      <w:r>
+        <w:t>;</w:t>
+      </w:r>
+      <w:r>
+        <w:t xml:space="preserve"> </w:t>
+      </w:r>
+      <w:r>
+        <w:t>Upendra Medical Devices</w:t>
+      </w:r>
+    </w:p>
+    <w:p>
+      <w:pPr>
+        <w:pStyle w:val="ListParagraph"/>
+        <w:numPr>
+          <w:ilvl w:val="1"/>
+          <w:numId w:val="1"/>
+        </w:numPr>
+      </w:pPr>
+      <w:r>
+        <w:t>Products</w:t>
+      </w:r>
+    </w:p>
+    <w:p>
+      <w:pPr>
+        <w:pStyle w:val="ListParagraph"/>
+        <w:numPr>
+          <w:ilvl w:val="2"/>
+          <w:numId w:val="1"/>
+        </w:numPr>
+      </w:pPr>
+      <w:r>
+        <w:t xml:space="preserve">Choi </w:t>
+      </w:r>
+      <w:proofErr w:type="spellStart"/>
+      <w:r>
+        <w:t>QuantumNetworking</w:t>
+      </w:r>
+      <w:proofErr w:type="spellEnd"/>
     </w:p>
     <w:p>
       <w:pPr>
@@ -304,7 +682,7 @@
         </w:numPr>
       </w:pPr>
       <w:r>
-        <w:t>Section II: Mitigating Risk</w:t>
+        <w:t>Section III: Budgeting Resources</w:t>
       </w:r>
     </w:p>
     <w:p>
@@ -316,31 +694,66 @@
         </w:numPr>
       </w:pPr>
       <w:r>
-        <w:t>People</w:t>
-      </w:r>
-    </w:p>
-    <w:p>
-      <w:pPr>
-        <w:pStyle w:val="ListParagraph"/>
-        <w:numPr>
-          <w:ilvl w:val="1"/>
-          <w:numId w:val="1"/>
-        </w:numPr>
-      </w:pPr>
-      <w:r>
-        <w:t>Process</w:t>
-      </w:r>
-    </w:p>
-    <w:p>
-      <w:pPr>
-        <w:pStyle w:val="ListParagraph"/>
-        <w:numPr>
-          <w:ilvl w:val="1"/>
-          <w:numId w:val="1"/>
-        </w:numPr>
-      </w:pPr>
-      <w:r>
-        <w:t>Products</w:t>
+        <w:t>What does it take/</w:t>
+      </w:r>
+      <w:proofErr w:type="gramStart"/>
+      <w:r>
+        <w:t>cost</w:t>
+      </w:r>
+      <w:proofErr w:type="gramEnd"/>
+    </w:p>
+    <w:p>
+      <w:pPr>
+        <w:pStyle w:val="ListParagraph"/>
+        <w:numPr>
+          <w:ilvl w:val="2"/>
+          <w:numId w:val="1"/>
+        </w:numPr>
+      </w:pPr>
+      <w:proofErr w:type="spellStart"/>
+      <w:r>
+        <w:t>Fischerkeller</w:t>
+      </w:r>
+      <w:proofErr w:type="spellEnd"/>
+      <w:r>
+        <w:t xml:space="preserve"> – Deterrence</w:t>
+      </w:r>
+    </w:p>
+    <w:p>
+      <w:pPr>
+        <w:pStyle w:val="ListParagraph"/>
+        <w:numPr>
+          <w:ilvl w:val="2"/>
+          <w:numId w:val="1"/>
+        </w:numPr>
+      </w:pPr>
+      <w:proofErr w:type="spellStart"/>
+      <w:r>
+        <w:t>Busdicker</w:t>
+      </w:r>
+      <w:proofErr w:type="spellEnd"/>
+      <w:r>
+        <w:t xml:space="preserve"> – awareness training</w:t>
+      </w:r>
+    </w:p>
+    <w:p>
+      <w:pPr>
+        <w:pStyle w:val="ListParagraph"/>
+        <w:numPr>
+          <w:ilvl w:val="2"/>
+          <w:numId w:val="1"/>
+        </w:numPr>
+      </w:pPr>
+      <w:r>
+        <w:t xml:space="preserve">Emilio – </w:t>
+      </w:r>
+      <w:proofErr w:type="spellStart"/>
+      <w:r>
+        <w:t>ChinaWarefare</w:t>
+      </w:r>
+      <w:proofErr w:type="spellEnd"/>
+      <w:r>
+        <w:t xml:space="preserve"> meet on battlefronts</w:t>
       </w:r>
     </w:p>
     <w:p>
@@ -352,48 +765,7 @@
         </w:numPr>
       </w:pPr>
       <w:r>
-        <w:t>Section III: Budgeting Resources</w:t>
-      </w:r>
-    </w:p>
-    <w:p>
-      <w:pPr>
-        <w:pStyle w:val="ListParagraph"/>
-        <w:numPr>
-          <w:ilvl w:val="1"/>
-          <w:numId w:val="1"/>
-        </w:numPr>
-      </w:pPr>
-      <w:r>
-        <w:t>What does it take/</w:t>
-      </w:r>
-      <w:proofErr w:type="gramStart"/>
-      <w:r>
-        <w:t>cost</w:t>
-      </w:r>
-      <w:proofErr w:type="gramEnd"/>
-    </w:p>
-    <w:p>
-      <w:pPr>
-        <w:pStyle w:val="ListParagraph"/>
-        <w:numPr>
-          <w:ilvl w:val="1"/>
-          <w:numId w:val="1"/>
-        </w:numPr>
-      </w:pPr>
-      <w:r>
         <w:lastRenderedPageBreak/>
-        <w:t>Communicating Necessity</w:t>
-      </w:r>
-    </w:p>
-    <w:p>
-      <w:pPr>
-        <w:pStyle w:val="ListParagraph"/>
-        <w:numPr>
-          <w:ilvl w:val="0"/>
-          <w:numId w:val="1"/>
-        </w:numPr>
-      </w:pPr>
-      <w:r>
         <w:t>Conclusion</w:t>
       </w:r>
     </w:p>
@@ -613,7 +985,7 @@
         <w:ind w:left="2160" w:hanging="180"/>
       </w:pPr>
     </w:lvl>
-    <w:lvl w:ilvl="3" w:tplc="0409000F" w:tentative="1">
+    <w:lvl w:ilvl="3" w:tplc="0409000F">
       <w:start w:val="1"/>
       <w:numFmt w:val="decimal"/>
       <w:lvlText w:val="%4."/>
@@ -1597,11 +1969,30 @@
 </file>
 
 <file path=customXml/item1.xml><?xml version="1.0" encoding="utf-8"?>
-<b:Sources xmlns:b="http://schemas.openxmlformats.org/officeDocument/2006/bibliography" xmlns="http://schemas.openxmlformats.org/officeDocument/2006/bibliography" SelectedStyle="\APASixthEditionOfficeOnline.xsl" StyleName="APA" Version="6"/>
+<b:Sources xmlns:b="http://schemas.openxmlformats.org/officeDocument/2006/bibliography" xmlns="http://schemas.openxmlformats.org/officeDocument/2006/bibliography" SelectedStyle="\APASixthEditionOfficeOnline.xsl" StyleName="APA" Version="6">
+  <b:Source>
+    <b:Tag>Mos19</b:Tag>
+    <b:SourceType>ConferenceProceedings</b:SourceType>
+    <b:Guid>{F218FBE1-F3F0-473C-A1E7-5F84843BFD99}</b:Guid>
+    <b:Title>Blackhat USA Opening</b:Title>
+    <b:Year>2019</b:Year>
+    <b:Author>
+      <b:Author>
+        <b:NameList>
+          <b:Person>
+            <b:Last>Moss</b:Last>
+            <b:First>J</b:First>
+          </b:Person>
+        </b:NameList>
+      </b:Author>
+    </b:Author>
+    <b:RefOrder>1</b:RefOrder>
+  </b:Source>
+</b:Sources>
 </file>
 
 <file path=customXml/itemProps1.xml><?xml version="1.0" encoding="utf-8"?>
-<ds:datastoreItem xmlns:ds="http://schemas.openxmlformats.org/officeDocument/2006/customXml" ds:itemID="{C94C9DA2-11A3-4E5F-8B2C-550951BEE5E3}">
+<ds:datastoreItem xmlns:ds="http://schemas.openxmlformats.org/officeDocument/2006/customXml" ds:itemID="{066E7EE4-DA0A-4527-B31E-8BF1651FB39C}">
   <ds:schemaRefs>
     <ds:schemaRef ds:uri="http://schemas.openxmlformats.org/officeDocument/2006/bibliography"/>
   </ds:schemaRefs>

</xml_diff>